<commit_message>
v 0.2 Added docx_to_pdf.py DOCX2PDF feature works only with installed Microsoft Office
</commit_message>
<xml_diff>
--- a/combined_file.docx
+++ b/combined_file.docx
@@ -2950,7 +2950,7 @@
 <file path=word/numbering.xml><?xml version="1.0" encoding="utf-8"?>
 <w:numbering xmlns:wpc="http://schemas.microsoft.com/office/word/2010/wordprocessingCanvas" xmlns:mo="http://schemas.microsoft.com/office/mac/office/2008/main" xmlns:mc="http://schemas.openxmlformats.org/markup-compatibility/2006" xmlns:mv="urn:schemas-microsoft-com:mac:vml" xmlns:o="urn:schemas-microsoft-com:office:office" xmlns:r="http://schemas.openxmlformats.org/officeDocument/2006/relationships" xmlns:m="http://schemas.openxmlformats.org/officeDocument/2006/math" xmlns:v="urn:schemas-microsoft-com:vml" xmlns:wp14="http://schemas.microsoft.com/office/word/2010/wordprocessingDrawing" xmlns:wp="http://schemas.openxmlformats.org/drawingml/2006/wordprocessingDrawing" xmlns:w10="urn:schemas-microsoft-com:office:word" xmlns:w="http://schemas.openxmlformats.org/wordprocessingml/2006/main" xmlns:w14="http://schemas.microsoft.com/office/word/2010/wordml" xmlns:w15="http://schemas.microsoft.com/office/word/2012/wordml" xmlns:wpg="http://schemas.microsoft.com/office/word/2010/wordprocessingGroup" xmlns:wpi="http://schemas.microsoft.com/office/word/2010/wordprocessingInk" xmlns:wne="http://schemas.microsoft.com/office/word/2006/wordml" xmlns:wps="http://schemas.microsoft.com/office/word/2010/wordprocessingShape" mc:Ignorable="w14 w15 wp14">
   <w:abstractNum w:abstractNumId="0" w15:restartNumberingAfterBreak="0">
-    <w:nsid w:val="03CD3572"/>
+    <w:nsid w:val="0127742E"/>
     <w:multiLevelType w:val="hybridMultilevel"/>
     <w:tmpl w:val="252A0F9C"/>
     <w:lvl w:ilvl="0" w:tplc="AE0C9058">
@@ -3063,7 +3063,7 @@
     </w:lvl>
   </w:abstractNum>
   <w:abstractNum w:abstractNumId="1" w15:restartNumberingAfterBreak="0">
-    <w:nsid w:val="009CEA48"/>
+    <w:nsid w:val="0424E329"/>
     <w:multiLevelType w:val="hybridMultilevel"/>
     <w:tmpl w:val="66FEA7FC"/>
     <w:lvl w:ilvl="0" w:tplc="2D128E1C">

</xml_diff>